<commit_message>
modification prÃsentation facette privÃe
</commit_message>
<xml_diff>
--- a/Cahier_des_charge.docx
+++ b/Cahier_des_charge.docx
@@ -754,6 +754,7 @@
       <w:pPr>
         <w:pStyle w:val="Sansinterligne"/>
         <w:rPr>
+          <w:rFonts w:ascii="Comic Sans MS" w:hAnsi="Comic Sans MS"/>
           <w:sz w:val="44"/>
           <w:szCs w:val="44"/>
           <w:lang w:val="fr-FR"/>
@@ -761,6 +762,7 @@
       </w:pPr>
       <w:r>
         <w:rPr>
+          <w:rFonts w:ascii="Comic Sans MS" w:hAnsi="Comic Sans MS"/>
           <w:sz w:val="44"/>
           <w:szCs w:val="44"/>
           <w:lang w:val="fr-FR"/>
@@ -776,6 +778,7 @@
           <w:numId w:val="11"/>
         </w:numPr>
         <w:rPr>
+          <w:rFonts w:ascii="Comic Sans MS" w:hAnsi="Comic Sans MS"/>
           <w:sz w:val="28"/>
           <w:szCs w:val="28"/>
           <w:lang w:val="fr-FR"/>
@@ -783,6 +786,7 @@
       </w:pPr>
       <w:r>
         <w:rPr>
+          <w:rFonts w:ascii="Comic Sans MS" w:hAnsi="Comic Sans MS"/>
           <w:sz w:val="28"/>
           <w:szCs w:val="28"/>
           <w:lang w:val="fr-FR"/>
@@ -794,6 +798,7 @@
       <w:pPr>
         <w:pStyle w:val="Sansinterligne"/>
         <w:rPr>
+          <w:rFonts w:ascii="Comic Sans MS" w:hAnsi="Comic Sans MS"/>
           <w:lang w:val="fr-FR"/>
         </w:rPr>
       </w:pPr>
@@ -802,6 +807,7 @@
       <w:pPr>
         <w:pStyle w:val="Sansinterligne"/>
         <w:rPr>
+          <w:rFonts w:ascii="Comic Sans MS" w:hAnsi="Comic Sans MS"/>
           <w:lang w:val="fr-FR"/>
         </w:rPr>
       </w:pPr>
@@ -810,6 +816,7 @@
       <w:pPr>
         <w:pStyle w:val="Sansinterligne"/>
         <w:rPr>
+          <w:rFonts w:ascii="Comic Sans MS" w:hAnsi="Comic Sans MS"/>
           <w:sz w:val="44"/>
           <w:szCs w:val="44"/>
           <w:lang w:val="fr-FR"/>
@@ -817,6 +824,7 @@
       </w:pPr>
       <w:r>
         <w:rPr>
+          <w:rFonts w:ascii="Comic Sans MS" w:hAnsi="Comic Sans MS"/>
           <w:sz w:val="44"/>
           <w:szCs w:val="44"/>
           <w:lang w:val="fr-FR"/>
@@ -825,6 +833,7 @@
       </w:r>
       <w:r>
         <w:rPr>
+          <w:rFonts w:ascii="Comic Sans MS" w:hAnsi="Comic Sans MS"/>
           <w:sz w:val="44"/>
           <w:szCs w:val="44"/>
           <w:lang w:val="fr-FR"/>
@@ -833,6 +842,7 @@
       </w:r>
       <w:r>
         <w:rPr>
+          <w:rFonts w:ascii="Comic Sans MS" w:hAnsi="Comic Sans MS"/>
           <w:sz w:val="44"/>
           <w:szCs w:val="44"/>
           <w:lang w:val="fr-FR"/>
@@ -848,6 +858,7 @@
           <w:numId w:val="7"/>
         </w:numPr>
         <w:rPr>
+          <w:rFonts w:ascii="Comic Sans MS" w:hAnsi="Comic Sans MS"/>
           <w:sz w:val="28"/>
           <w:szCs w:val="28"/>
           <w:lang w:val="fr-FR"/>
@@ -855,6 +866,7 @@
       </w:pPr>
       <w:r>
         <w:rPr>
+          <w:rFonts w:ascii="Comic Sans MS" w:hAnsi="Comic Sans MS"/>
           <w:sz w:val="28"/>
           <w:szCs w:val="28"/>
           <w:lang w:val="fr-FR"/>
@@ -870,6 +882,7 @@
           <w:numId w:val="7"/>
         </w:numPr>
         <w:rPr>
+          <w:rFonts w:ascii="Comic Sans MS" w:hAnsi="Comic Sans MS"/>
           <w:sz w:val="28"/>
           <w:szCs w:val="28"/>
           <w:lang w:val="fr-FR"/>
@@ -877,6 +890,7 @@
       </w:pPr>
       <w:r>
         <w:rPr>
+          <w:rFonts w:ascii="Comic Sans MS" w:hAnsi="Comic Sans MS"/>
           <w:sz w:val="28"/>
           <w:szCs w:val="28"/>
           <w:lang w:val="fr-FR"/>
@@ -892,6 +906,7 @@
           <w:numId w:val="7"/>
         </w:numPr>
         <w:rPr>
+          <w:rFonts w:ascii="Comic Sans MS" w:hAnsi="Comic Sans MS"/>
           <w:sz w:val="28"/>
           <w:szCs w:val="28"/>
           <w:lang w:val="fr-FR"/>
@@ -899,6 +914,7 @@
       </w:pPr>
       <w:r>
         <w:rPr>
+          <w:rFonts w:ascii="Comic Sans MS" w:hAnsi="Comic Sans MS"/>
           <w:sz w:val="28"/>
           <w:szCs w:val="28"/>
           <w:lang w:val="fr-FR"/>
@@ -914,6 +930,7 @@
           <w:numId w:val="7"/>
         </w:numPr>
         <w:rPr>
+          <w:rFonts w:ascii="Comic Sans MS" w:hAnsi="Comic Sans MS"/>
           <w:sz w:val="28"/>
           <w:szCs w:val="28"/>
           <w:lang w:val="fr-FR"/>
@@ -921,6 +938,7 @@
       </w:pPr>
       <w:r>
         <w:rPr>
+          <w:rFonts w:ascii="Comic Sans MS" w:hAnsi="Comic Sans MS"/>
           <w:sz w:val="28"/>
           <w:szCs w:val="28"/>
           <w:lang w:val="fr-FR"/>
@@ -933,6 +951,7 @@
         <w:pStyle w:val="Sansinterligne"/>
         <w:ind w:left="720"/>
         <w:rPr>
+          <w:rFonts w:ascii="Comic Sans MS" w:hAnsi="Comic Sans MS"/>
           <w:sz w:val="28"/>
           <w:szCs w:val="28"/>
           <w:lang w:val="fr-FR"/>
@@ -943,6 +962,7 @@
       <w:pPr>
         <w:pStyle w:val="Sansinterligne"/>
         <w:rPr>
+          <w:rFonts w:ascii="Comic Sans MS" w:hAnsi="Comic Sans MS"/>
           <w:sz w:val="44"/>
           <w:szCs w:val="44"/>
           <w:lang w:val="fr-FR"/>
@@ -950,6 +970,7 @@
       </w:pPr>
       <w:r>
         <w:rPr>
+          <w:rFonts w:ascii="Comic Sans MS" w:hAnsi="Comic Sans MS"/>
           <w:sz w:val="44"/>
           <w:szCs w:val="44"/>
           <w:lang w:val="fr-FR"/>
@@ -958,6 +979,7 @@
       </w:r>
       <w:r>
         <w:rPr>
+          <w:rFonts w:ascii="Comic Sans MS" w:hAnsi="Comic Sans MS"/>
           <w:sz w:val="44"/>
           <w:szCs w:val="44"/>
           <w:lang w:val="fr-FR"/>
@@ -966,6 +988,7 @@
       </w:r>
       <w:r>
         <w:rPr>
+          <w:rFonts w:ascii="Comic Sans MS" w:hAnsi="Comic Sans MS"/>
           <w:sz w:val="44"/>
           <w:szCs w:val="44"/>
           <w:lang w:val="fr-FR"/>
@@ -981,6 +1004,7 @@
           <w:numId w:val="9"/>
         </w:numPr>
         <w:rPr>
+          <w:rFonts w:ascii="Comic Sans MS" w:hAnsi="Comic Sans MS"/>
           <w:sz w:val="28"/>
           <w:szCs w:val="28"/>
           <w:lang w:val="fr-FR"/>
@@ -988,6 +1012,7 @@
       </w:pPr>
       <w:r>
         <w:rPr>
+          <w:rFonts w:ascii="Comic Sans MS" w:hAnsi="Comic Sans MS"/>
           <w:sz w:val="28"/>
           <w:szCs w:val="28"/>
           <w:lang w:val="fr-FR"/>
@@ -1003,6 +1028,7 @@
           <w:numId w:val="9"/>
         </w:numPr>
         <w:rPr>
+          <w:rFonts w:ascii="Comic Sans MS" w:hAnsi="Comic Sans MS"/>
           <w:sz w:val="28"/>
           <w:szCs w:val="28"/>
           <w:lang w:val="fr-FR"/>
@@ -1010,6 +1036,7 @@
       </w:pPr>
       <w:r>
         <w:rPr>
+          <w:rFonts w:ascii="Comic Sans MS" w:hAnsi="Comic Sans MS"/>
           <w:sz w:val="28"/>
           <w:szCs w:val="28"/>
           <w:lang w:val="fr-FR"/>
@@ -1025,6 +1052,7 @@
           <w:numId w:val="9"/>
         </w:numPr>
         <w:rPr>
+          <w:rFonts w:ascii="Comic Sans MS" w:hAnsi="Comic Sans MS"/>
           <w:sz w:val="28"/>
           <w:szCs w:val="28"/>
           <w:lang w:val="fr-FR"/>
@@ -1032,6 +1060,7 @@
       </w:pPr>
       <w:r>
         <w:rPr>
+          <w:rFonts w:ascii="Comic Sans MS" w:hAnsi="Comic Sans MS"/>
           <w:sz w:val="28"/>
           <w:szCs w:val="28"/>
           <w:lang w:val="fr-FR"/>
@@ -1047,6 +1076,7 @@
           <w:numId w:val="9"/>
         </w:numPr>
         <w:rPr>
+          <w:rFonts w:ascii="Comic Sans MS" w:hAnsi="Comic Sans MS"/>
           <w:sz w:val="28"/>
           <w:szCs w:val="28"/>
           <w:lang w:val="fr-FR"/>
@@ -1054,6 +1084,7 @@
       </w:pPr>
       <w:r>
         <w:rPr>
+          <w:rFonts w:ascii="Comic Sans MS" w:hAnsi="Comic Sans MS"/>
           <w:sz w:val="28"/>
           <w:szCs w:val="28"/>
           <w:lang w:val="fr-FR"/>
@@ -1077,7 +1108,6 @@
         <w:pStyle w:val="Titre"/>
       </w:pPr>
       <w:r>
-        <w:lastRenderedPageBreak/>
         <w:t>Présentation</w:t>
       </w:r>
     </w:p>
@@ -1546,8 +1576,396 @@
         </w:rPr>
         <w:t xml:space="preserve">sateur Y, </w:t>
       </w:r>
+    </w:p>
+    <w:p/>
+    <w:p/>
+    <w:p/>
+    <w:p/>
+    <w:p>
+      <w:pPr>
+        <w:rPr>
+          <w:rFonts w:ascii="Comic Sans MS" w:hAnsi="Comic Sans MS"/>
+        </w:rPr>
+      </w:pPr>
+    </w:p>
+    <w:p>
+      <w:pPr>
+        <w:pStyle w:val="Sansinterligne"/>
+        <w:rPr>
+          <w:rFonts w:ascii="Comic Sans MS" w:hAnsi="Comic Sans MS"/>
+          <w:sz w:val="44"/>
+          <w:szCs w:val="44"/>
+          <w:lang w:val="fr-FR"/>
+        </w:rPr>
+      </w:pPr>
+      <w:r>
+        <w:rPr>
+          <w:rFonts w:ascii="Comic Sans MS" w:hAnsi="Comic Sans MS"/>
+          <w:sz w:val="44"/>
+          <w:szCs w:val="44"/>
+          <w:lang w:val="fr-FR"/>
+        </w:rPr>
+        <w:lastRenderedPageBreak/>
+        <w:t>II) Facette Privée</w:t>
+      </w:r>
+    </w:p>
+    <w:p>
+      <w:pPr>
+        <w:pStyle w:val="Sansinterligne"/>
+        <w:numPr>
+          <w:ilvl w:val="0"/>
+          <w:numId w:val="18"/>
+        </w:numPr>
+        <w:rPr>
+          <w:rFonts w:ascii="Comic Sans MS" w:hAnsi="Comic Sans MS"/>
+          <w:sz w:val="28"/>
+          <w:szCs w:val="28"/>
+          <w:lang w:val="fr-FR"/>
+        </w:rPr>
+      </w:pPr>
+      <w:r>
+        <w:rPr>
+          <w:rFonts w:ascii="Comic Sans MS" w:hAnsi="Comic Sans MS"/>
+          <w:sz w:val="28"/>
+          <w:szCs w:val="28"/>
+          <w:lang w:val="fr-FR"/>
+        </w:rPr>
+        <w:t>Présentation</w:t>
+      </w:r>
+    </w:p>
+    <w:p>
+      <w:pPr>
+        <w:pStyle w:val="Sansinterligne"/>
+        <w:rPr>
+          <w:rFonts w:ascii="Comic Sans MS" w:hAnsi="Comic Sans MS"/>
+          <w:sz w:val="28"/>
+          <w:szCs w:val="28"/>
+          <w:lang w:val="fr-FR"/>
+        </w:rPr>
+      </w:pPr>
+    </w:p>
+    <w:p>
+      <w:pPr>
+        <w:pStyle w:val="Sansinterligne"/>
+        <w:rPr>
+          <w:rFonts w:ascii="Comic Sans MS" w:hAnsi="Comic Sans MS"/>
+          <w:sz w:val="28"/>
+          <w:szCs w:val="28"/>
+          <w:lang w:val="fr-FR"/>
+        </w:rPr>
+      </w:pPr>
+    </w:p>
+    <w:p>
+      <w:pPr>
+        <w:pStyle w:val="Sansinterligne"/>
+        <w:rPr>
+          <w:rFonts w:ascii="Comic Sans MS" w:hAnsi="Comic Sans MS"/>
+          <w:color w:val="000000"/>
+          <w:sz w:val="18"/>
+          <w:szCs w:val="18"/>
+          <w:shd w:val="clear" w:color="auto" w:fill="FFFFFF"/>
+        </w:rPr>
+      </w:pPr>
+      <w:r>
+        <w:rPr>
+          <w:rStyle w:val="apple-converted-space"/>
+          <w:rFonts w:ascii="Comic Sans MS" w:hAnsi="Comic Sans MS"/>
+          <w:color w:val="000000"/>
+          <w:sz w:val="18"/>
+          <w:szCs w:val="18"/>
+          <w:shd w:val="clear" w:color="auto" w:fill="FFFFFF"/>
+        </w:rPr>
+        <w:t> </w:t>
+      </w:r>
+      <w:r>
+        <w:rPr>
+          <w:rFonts w:ascii="Comic Sans MS" w:hAnsi="Comic Sans MS"/>
+          <w:color w:val="000000"/>
+          <w:sz w:val="18"/>
+          <w:szCs w:val="18"/>
+          <w:shd w:val="clear" w:color="auto" w:fill="FFFFFF"/>
+        </w:rPr>
+        <w:t xml:space="preserve">De </w:t>
+      </w:r>
+      <w:r>
+        <w:rPr>
+          <w:rFonts w:ascii="Comic Sans MS" w:hAnsi="Comic Sans MS"/>
+          <w:color w:val="000000"/>
+          <w:sz w:val="18"/>
+          <w:szCs w:val="18"/>
+          <w:shd w:val="clear" w:color="auto" w:fill="FFFFFF"/>
+          <w:lang w:val="fr-FR"/>
+        </w:rPr>
+        <w:t>nos</w:t>
+      </w:r>
+      <w:r>
+        <w:rPr>
+          <w:rFonts w:ascii="Comic Sans MS" w:hAnsi="Comic Sans MS"/>
+          <w:color w:val="000000"/>
+          <w:sz w:val="18"/>
+          <w:szCs w:val="18"/>
+          <w:shd w:val="clear" w:color="auto" w:fill="FFFFFF"/>
+        </w:rPr>
+        <w:t xml:space="preserve"> </w:t>
+      </w:r>
+      <w:r>
+        <w:rPr>
+          <w:rFonts w:ascii="Comic Sans MS" w:hAnsi="Comic Sans MS"/>
+          <w:color w:val="000000"/>
+          <w:sz w:val="18"/>
+          <w:szCs w:val="18"/>
+          <w:shd w:val="clear" w:color="auto" w:fill="FFFFFF"/>
+          <w:lang w:val="fr-FR"/>
+        </w:rPr>
+        <w:t>jours</w:t>
+      </w:r>
+      <w:r>
+        <w:rPr>
+          <w:rFonts w:ascii="Comic Sans MS" w:hAnsi="Comic Sans MS"/>
+          <w:color w:val="000000"/>
+          <w:sz w:val="18"/>
+          <w:szCs w:val="18"/>
+          <w:shd w:val="clear" w:color="auto" w:fill="FFFFFF"/>
+        </w:rPr>
+        <w:t xml:space="preserve">, l’une des grandes </w:t>
+      </w:r>
+      <w:r>
+        <w:rPr>
+          <w:rFonts w:ascii="Comic Sans MS" w:hAnsi="Comic Sans MS"/>
+          <w:color w:val="000000"/>
+          <w:sz w:val="18"/>
+          <w:szCs w:val="18"/>
+          <w:shd w:val="clear" w:color="auto" w:fill="FFFFFF"/>
+          <w:lang w:val="fr-FR"/>
+        </w:rPr>
+        <w:t>révolutions</w:t>
+      </w:r>
+      <w:r>
+        <w:rPr>
+          <w:rFonts w:ascii="Comic Sans MS" w:hAnsi="Comic Sans MS"/>
+          <w:color w:val="000000"/>
+          <w:sz w:val="18"/>
+          <w:szCs w:val="18"/>
+          <w:shd w:val="clear" w:color="auto" w:fill="FFFFFF"/>
+        </w:rPr>
+        <w:t xml:space="preserve"> du 21ème siècle </w:t>
+      </w:r>
+      <w:r>
+        <w:rPr>
+          <w:rFonts w:ascii="Comic Sans MS" w:hAnsi="Comic Sans MS"/>
+          <w:color w:val="000000"/>
+          <w:sz w:val="18"/>
+          <w:szCs w:val="18"/>
+          <w:shd w:val="clear" w:color="auto" w:fill="FFFFFF"/>
+          <w:lang w:val="fr-FR"/>
+        </w:rPr>
+        <w:t>demeure</w:t>
+      </w:r>
+      <w:r>
+        <w:rPr>
+          <w:rFonts w:ascii="Comic Sans MS" w:hAnsi="Comic Sans MS"/>
+          <w:color w:val="000000"/>
+          <w:sz w:val="18"/>
+          <w:szCs w:val="18"/>
+          <w:shd w:val="clear" w:color="auto" w:fill="FFFFFF"/>
+        </w:rPr>
+        <w:t xml:space="preserve"> les </w:t>
+      </w:r>
+      <w:r>
+        <w:rPr>
+          <w:rFonts w:ascii="Comic Sans MS" w:hAnsi="Comic Sans MS"/>
+          <w:color w:val="000000"/>
+          <w:sz w:val="18"/>
+          <w:szCs w:val="18"/>
+          <w:shd w:val="clear" w:color="auto" w:fill="FFFFFF"/>
+          <w:lang w:val="fr-FR"/>
+        </w:rPr>
+        <w:t>réseaux</w:t>
+      </w:r>
+      <w:r>
+        <w:rPr>
+          <w:rFonts w:ascii="Comic Sans MS" w:hAnsi="Comic Sans MS"/>
+          <w:color w:val="000000"/>
+          <w:sz w:val="18"/>
+          <w:szCs w:val="18"/>
+          <w:shd w:val="clear" w:color="auto" w:fill="FFFFFF"/>
+        </w:rPr>
+        <w:t xml:space="preserve"> sociaux. Il faut admettre qu’ils jouent un rôle important dans la vie quotidienne des utilisateurs. Presque tous les jeunes utilisent au moins un réseau social chaque jour. Ils sont devenus des principales méthodes et moyens de communication. </w:t>
+      </w:r>
+    </w:p>
+    <w:p>
+      <w:pPr>
+        <w:pStyle w:val="Sansinterligne"/>
+        <w:rPr>
+          <w:rFonts w:ascii="Comic Sans MS" w:hAnsi="Comic Sans MS"/>
+          <w:color w:val="000000"/>
+          <w:sz w:val="18"/>
+          <w:szCs w:val="18"/>
+          <w:shd w:val="clear" w:color="auto" w:fill="FFFFFF"/>
+        </w:rPr>
+      </w:pPr>
+    </w:p>
+    <w:p>
+      <w:pPr>
+        <w:pStyle w:val="Sansinterligne"/>
+        <w:rPr>
+          <w:rFonts w:ascii="Comic Sans MS" w:hAnsi="Comic Sans MS"/>
+          <w:color w:val="000000"/>
+          <w:sz w:val="18"/>
+          <w:szCs w:val="18"/>
+          <w:shd w:val="clear" w:color="auto" w:fill="FFFFFF"/>
+        </w:rPr>
+      </w:pPr>
+      <w:r>
+        <w:rPr>
+          <w:rFonts w:ascii="Comic Sans MS" w:hAnsi="Comic Sans MS"/>
+          <w:color w:val="000000"/>
+          <w:sz w:val="18"/>
+          <w:szCs w:val="18"/>
+          <w:shd w:val="clear" w:color="auto" w:fill="FFFFFF"/>
+        </w:rPr>
+        <w:t xml:space="preserve">Gemminy propose une facette privé </w:t>
+      </w:r>
+      <w:r>
+        <w:rPr>
+          <w:rFonts w:ascii="Comic Sans MS" w:hAnsi="Comic Sans MS"/>
+          <w:color w:val="000000"/>
+          <w:sz w:val="18"/>
+          <w:szCs w:val="18"/>
+          <w:shd w:val="clear" w:color="auto" w:fill="FFFFFF"/>
+          <w:lang w:val="fr-FR"/>
+        </w:rPr>
+        <w:t>regroupant</w:t>
+      </w:r>
+      <w:r>
+        <w:rPr>
+          <w:rFonts w:ascii="Comic Sans MS" w:hAnsi="Comic Sans MS"/>
+          <w:color w:val="000000"/>
+          <w:sz w:val="18"/>
+          <w:szCs w:val="18"/>
+          <w:shd w:val="clear" w:color="auto" w:fill="FFFFFF"/>
+        </w:rPr>
+        <w:t xml:space="preserve"> les principals caractéristique des réseaux sociale de nos jours. Une page de profil, des liens avec des personnes de leur vie privée.</w:t>
+      </w:r>
+    </w:p>
+    <w:p>
+      <w:pPr>
+        <w:pStyle w:val="Sansinterligne"/>
+        <w:rPr>
+          <w:rFonts w:ascii="Comic Sans MS" w:hAnsi="Comic Sans MS"/>
+          <w:color w:val="000000"/>
+          <w:sz w:val="18"/>
+          <w:szCs w:val="18"/>
+          <w:shd w:val="clear" w:color="auto" w:fill="FFFFFF"/>
+        </w:rPr>
+      </w:pPr>
+      <w:r>
+        <w:rPr>
+          <w:rFonts w:ascii="Comic Sans MS" w:hAnsi="Comic Sans MS"/>
+          <w:color w:val="000000"/>
+          <w:sz w:val="18"/>
+          <w:szCs w:val="18"/>
+          <w:shd w:val="clear" w:color="auto" w:fill="FFFFFF"/>
+        </w:rPr>
+        <w:t>Notre but étant de permettre à nos utilisateur un total controle de leur identité numérique sur notre application.</w:t>
+      </w:r>
       <w:bookmarkStart w:id="0" w:name="_GoBack"/>
       <w:bookmarkEnd w:id="0"/>
+    </w:p>
+    <w:p>
+      <w:pPr>
+        <w:pStyle w:val="Sansinterligne"/>
+        <w:rPr>
+          <w:rFonts w:ascii="Comic Sans MS" w:hAnsi="Comic Sans MS"/>
+          <w:color w:val="000000"/>
+          <w:sz w:val="18"/>
+          <w:szCs w:val="18"/>
+          <w:shd w:val="clear" w:color="auto" w:fill="FFFFFF"/>
+        </w:rPr>
+      </w:pPr>
+    </w:p>
+    <w:p>
+      <w:pPr>
+        <w:pStyle w:val="Sansinterligne"/>
+        <w:rPr>
+          <w:rFonts w:ascii="Comic Sans MS" w:hAnsi="Comic Sans MS"/>
+          <w:sz w:val="28"/>
+          <w:szCs w:val="28"/>
+          <w:lang w:val="fr-FR"/>
+        </w:rPr>
+      </w:pPr>
+    </w:p>
+    <w:p>
+      <w:pPr>
+        <w:pStyle w:val="Sansinterligne"/>
+        <w:numPr>
+          <w:ilvl w:val="0"/>
+          <w:numId w:val="18"/>
+        </w:numPr>
+        <w:rPr>
+          <w:rFonts w:ascii="Comic Sans MS" w:hAnsi="Comic Sans MS"/>
+          <w:sz w:val="28"/>
+          <w:szCs w:val="28"/>
+          <w:lang w:val="fr-FR"/>
+        </w:rPr>
+      </w:pPr>
+      <w:r>
+        <w:rPr>
+          <w:rFonts w:ascii="Comic Sans MS" w:hAnsi="Comic Sans MS"/>
+          <w:sz w:val="28"/>
+          <w:szCs w:val="28"/>
+          <w:lang w:val="fr-FR"/>
+        </w:rPr>
+        <w:t xml:space="preserve">Merise </w:t>
+      </w:r>
+    </w:p>
+    <w:p>
+      <w:pPr>
+        <w:pStyle w:val="Sansinterligne"/>
+        <w:numPr>
+          <w:ilvl w:val="0"/>
+          <w:numId w:val="18"/>
+        </w:numPr>
+        <w:rPr>
+          <w:rFonts w:ascii="Comic Sans MS" w:hAnsi="Comic Sans MS"/>
+          <w:sz w:val="28"/>
+          <w:szCs w:val="28"/>
+          <w:lang w:val="fr-FR"/>
+        </w:rPr>
+      </w:pPr>
+      <w:r>
+        <w:rPr>
+          <w:rFonts w:ascii="Comic Sans MS" w:hAnsi="Comic Sans MS"/>
+          <w:sz w:val="28"/>
+          <w:szCs w:val="28"/>
+          <w:lang w:val="fr-FR"/>
+        </w:rPr>
+        <w:t>Maquette</w:t>
+      </w:r>
+    </w:p>
+    <w:p>
+      <w:pPr>
+        <w:pStyle w:val="Sansinterligne"/>
+        <w:numPr>
+          <w:ilvl w:val="0"/>
+          <w:numId w:val="18"/>
+        </w:numPr>
+        <w:rPr>
+          <w:rFonts w:ascii="Comic Sans MS" w:hAnsi="Comic Sans MS"/>
+          <w:sz w:val="28"/>
+          <w:szCs w:val="28"/>
+          <w:lang w:val="fr-FR"/>
+        </w:rPr>
+      </w:pPr>
+      <w:r>
+        <w:rPr>
+          <w:rFonts w:ascii="Comic Sans MS" w:hAnsi="Comic Sans MS"/>
+          <w:sz w:val="28"/>
+          <w:szCs w:val="28"/>
+          <w:lang w:val="fr-FR"/>
+        </w:rPr>
+        <w:t>Planning</w:t>
+      </w:r>
     </w:p>
     <w:p/>
     <w:sectPr>
@@ -1661,7 +2079,7 @@
       <w:rPr>
         <w:noProof/>
       </w:rPr>
-      <w:t>4</w:t>
+      <w:t>5</w:t>
     </w:r>
     <w:r>
       <w:rPr>
@@ -2782,7 +3200,7 @@
       <w:lvlText w:val="%1."/>
       <w:lvlJc w:val="left"/>
       <w:pPr>
-        <w:ind w:left="1440" w:hanging="360"/>
+        <w:ind w:left="1352" w:hanging="360"/>
       </w:pPr>
     </w:lvl>
     <w:lvl w:ilvl="1" w:tplc="040C0019" w:tentative="1">
@@ -2791,7 +3209,7 @@
       <w:lvlText w:val="%2."/>
       <w:lvlJc w:val="left"/>
       <w:pPr>
-        <w:ind w:left="2160" w:hanging="360"/>
+        <w:ind w:left="2072" w:hanging="360"/>
       </w:pPr>
     </w:lvl>
     <w:lvl w:ilvl="2" w:tplc="040C001B" w:tentative="1">
@@ -2800,7 +3218,7 @@
       <w:lvlText w:val="%3."/>
       <w:lvlJc w:val="right"/>
       <w:pPr>
-        <w:ind w:left="2880" w:hanging="180"/>
+        <w:ind w:left="2792" w:hanging="180"/>
       </w:pPr>
     </w:lvl>
     <w:lvl w:ilvl="3" w:tplc="040C000F" w:tentative="1">
@@ -2809,7 +3227,7 @@
       <w:lvlText w:val="%4."/>
       <w:lvlJc w:val="left"/>
       <w:pPr>
-        <w:ind w:left="3600" w:hanging="360"/>
+        <w:ind w:left="3512" w:hanging="360"/>
       </w:pPr>
     </w:lvl>
     <w:lvl w:ilvl="4" w:tplc="040C0019" w:tentative="1">
@@ -2818,7 +3236,7 @@
       <w:lvlText w:val="%5."/>
       <w:lvlJc w:val="left"/>
       <w:pPr>
-        <w:ind w:left="4320" w:hanging="360"/>
+        <w:ind w:left="4232" w:hanging="360"/>
       </w:pPr>
     </w:lvl>
     <w:lvl w:ilvl="5" w:tplc="040C001B" w:tentative="1">
@@ -2827,7 +3245,7 @@
       <w:lvlText w:val="%6."/>
       <w:lvlJc w:val="right"/>
       <w:pPr>
-        <w:ind w:left="5040" w:hanging="180"/>
+        <w:ind w:left="4952" w:hanging="180"/>
       </w:pPr>
     </w:lvl>
     <w:lvl w:ilvl="6" w:tplc="040C000F" w:tentative="1">
@@ -2836,7 +3254,7 @@
       <w:lvlText w:val="%7."/>
       <w:lvlJc w:val="left"/>
       <w:pPr>
-        <w:ind w:left="5760" w:hanging="360"/>
+        <w:ind w:left="5672" w:hanging="360"/>
       </w:pPr>
     </w:lvl>
     <w:lvl w:ilvl="7" w:tplc="040C0019" w:tentative="1">
@@ -2845,7 +3263,7 @@
       <w:lvlText w:val="%8."/>
       <w:lvlJc w:val="left"/>
       <w:pPr>
-        <w:ind w:left="6480" w:hanging="360"/>
+        <w:ind w:left="6392" w:hanging="360"/>
       </w:pPr>
     </w:lvl>
     <w:lvl w:ilvl="8" w:tplc="040C001B" w:tentative="1">
@@ -2854,7 +3272,7 @@
       <w:lvlText w:val="%9."/>
       <w:lvlJc w:val="right"/>
       <w:pPr>
-        <w:ind w:left="7200" w:hanging="180"/>
+        <w:ind w:left="7112" w:hanging="180"/>
       </w:pPr>
     </w:lvl>
   </w:abstractNum>
@@ -2972,6 +3390,92 @@
     </w:lvl>
   </w:abstractNum>
   <w:abstractNum w:abstractNumId="14" w15:restartNumberingAfterBreak="0">
+    <w:nsid w:val="6F1716B5"/>
+    <w:multiLevelType w:val="hybridMultilevel"/>
+    <w:tmpl w:val="F500ACDC"/>
+    <w:lvl w:ilvl="0" w:tplc="040C000F">
+      <w:start w:val="1"/>
+      <w:numFmt w:val="decimal"/>
+      <w:lvlText w:val="%1."/>
+      <w:lvlJc w:val="left"/>
+      <w:pPr>
+        <w:ind w:left="1352" w:hanging="360"/>
+      </w:pPr>
+    </w:lvl>
+    <w:lvl w:ilvl="1" w:tplc="040C0019" w:tentative="1">
+      <w:start w:val="1"/>
+      <w:numFmt w:val="lowerLetter"/>
+      <w:lvlText w:val="%2."/>
+      <w:lvlJc w:val="left"/>
+      <w:pPr>
+        <w:ind w:left="2072" w:hanging="360"/>
+      </w:pPr>
+    </w:lvl>
+    <w:lvl w:ilvl="2" w:tplc="040C001B" w:tentative="1">
+      <w:start w:val="1"/>
+      <w:numFmt w:val="lowerRoman"/>
+      <w:lvlText w:val="%3."/>
+      <w:lvlJc w:val="right"/>
+      <w:pPr>
+        <w:ind w:left="2792" w:hanging="180"/>
+      </w:pPr>
+    </w:lvl>
+    <w:lvl w:ilvl="3" w:tplc="040C000F" w:tentative="1">
+      <w:start w:val="1"/>
+      <w:numFmt w:val="decimal"/>
+      <w:lvlText w:val="%4."/>
+      <w:lvlJc w:val="left"/>
+      <w:pPr>
+        <w:ind w:left="3512" w:hanging="360"/>
+      </w:pPr>
+    </w:lvl>
+    <w:lvl w:ilvl="4" w:tplc="040C0019" w:tentative="1">
+      <w:start w:val="1"/>
+      <w:numFmt w:val="lowerLetter"/>
+      <w:lvlText w:val="%5."/>
+      <w:lvlJc w:val="left"/>
+      <w:pPr>
+        <w:ind w:left="4232" w:hanging="360"/>
+      </w:pPr>
+    </w:lvl>
+    <w:lvl w:ilvl="5" w:tplc="040C001B" w:tentative="1">
+      <w:start w:val="1"/>
+      <w:numFmt w:val="lowerRoman"/>
+      <w:lvlText w:val="%6."/>
+      <w:lvlJc w:val="right"/>
+      <w:pPr>
+        <w:ind w:left="4952" w:hanging="180"/>
+      </w:pPr>
+    </w:lvl>
+    <w:lvl w:ilvl="6" w:tplc="040C000F" w:tentative="1">
+      <w:start w:val="1"/>
+      <w:numFmt w:val="decimal"/>
+      <w:lvlText w:val="%7."/>
+      <w:lvlJc w:val="left"/>
+      <w:pPr>
+        <w:ind w:left="5672" w:hanging="360"/>
+      </w:pPr>
+    </w:lvl>
+    <w:lvl w:ilvl="7" w:tplc="040C0019" w:tentative="1">
+      <w:start w:val="1"/>
+      <w:numFmt w:val="lowerLetter"/>
+      <w:lvlText w:val="%8."/>
+      <w:lvlJc w:val="left"/>
+      <w:pPr>
+        <w:ind w:left="6392" w:hanging="360"/>
+      </w:pPr>
+    </w:lvl>
+    <w:lvl w:ilvl="8" w:tplc="040C001B" w:tentative="1">
+      <w:start w:val="1"/>
+      <w:numFmt w:val="lowerRoman"/>
+      <w:lvlText w:val="%9."/>
+      <w:lvlJc w:val="right"/>
+      <w:pPr>
+        <w:ind w:left="7112" w:hanging="180"/>
+      </w:pPr>
+    </w:lvl>
+  </w:abstractNum>
+  <w:abstractNum w:abstractNumId="15" w15:restartNumberingAfterBreak="0">
     <w:nsid w:val="75D94CC9"/>
     <w:multiLevelType w:val="hybridMultilevel"/>
     <w:tmpl w:val="0EFAF6F6"/>
@@ -3057,7 +3561,7 @@
       </w:pPr>
     </w:lvl>
   </w:abstractNum>
-  <w:abstractNum w:abstractNumId="15" w15:restartNumberingAfterBreak="0">
+  <w:abstractNum w:abstractNumId="16" w15:restartNumberingAfterBreak="0">
     <w:nsid w:val="7885464D"/>
     <w:multiLevelType w:val="hybridMultilevel"/>
     <w:tmpl w:val="5832EB84"/>
@@ -3143,7 +3647,7 @@
       </w:pPr>
     </w:lvl>
   </w:abstractNum>
-  <w:abstractNum w:abstractNumId="16" w15:restartNumberingAfterBreak="0">
+  <w:abstractNum w:abstractNumId="17" w15:restartNumberingAfterBreak="0">
     <w:nsid w:val="7E820B95"/>
     <w:multiLevelType w:val="hybridMultilevel"/>
     <w:tmpl w:val="676E64AE"/>
@@ -3248,13 +3752,13 @@
     <w:abstractNumId w:val="7"/>
   </w:num>
   <w:num w:numId="6">
-    <w:abstractNumId w:val="16"/>
+    <w:abstractNumId w:val="17"/>
   </w:num>
   <w:num w:numId="7">
     <w:abstractNumId w:val="12"/>
   </w:num>
   <w:num w:numId="8">
-    <w:abstractNumId w:val="15"/>
+    <w:abstractNumId w:val="16"/>
   </w:num>
   <w:num w:numId="9">
     <w:abstractNumId w:val="11"/>
@@ -3266,7 +3770,7 @@
     <w:abstractNumId w:val="2"/>
   </w:num>
   <w:num w:numId="12">
-    <w:abstractNumId w:val="14"/>
+    <w:abstractNumId w:val="15"/>
   </w:num>
   <w:num w:numId="13">
     <w:abstractNumId w:val="8"/>
@@ -3282,6 +3786,9 @@
   </w:num>
   <w:num w:numId="17">
     <w:abstractNumId w:val="13"/>
+  </w:num>
+  <w:num w:numId="18">
+    <w:abstractNumId w:val="14"/>
   </w:num>
 </w:numbering>
 </file>
@@ -4274,6 +4781,11 @@
       <w:contextualSpacing/>
     </w:pPr>
   </w:style>
+  <w:style w:type="character" w:customStyle="1" w:styleId="apple-converted-space">
+    <w:name w:val="apple-converted-space"/>
+    <w:basedOn w:val="Policepardfaut"/>
+    <w:rsid w:val="006D359D"/>
+  </w:style>
 </w:styles>
 </file>
 
@@ -4499,6 +5011,7 @@
   </w:compat>
   <w:rsids>
     <w:rsidRoot w:val="00D10ED7"/>
+    <w:rsid w:val="00020AD1"/>
     <w:rsid w:val="00993F2C"/>
     <w:rsid w:val="00A73857"/>
     <w:rsid w:val="00D10ED7"/>
@@ -5236,7 +5749,7 @@
 </file>
 
 <file path=customXml/itemProps3.xml><?xml version="1.0" encoding="utf-8"?>
-<ds:datastoreItem xmlns:ds="http://schemas.openxmlformats.org/officeDocument/2006/customXml" ds:itemID="{8114F5DE-2CE9-412D-8E43-63879AC83C39}">
+<ds:datastoreItem xmlns:ds="http://schemas.openxmlformats.org/officeDocument/2006/customXml" ds:itemID="{4AFDD4D5-CC58-4104-9F76-56C074157D29}">
   <ds:schemaRefs>
     <ds:schemaRef ds:uri="http://schemas.openxmlformats.org/officeDocument/2006/bibliography"/>
   </ds:schemaRefs>

</xml_diff>

<commit_message>
Facette pro decrite dans le cahier des charges
</commit_message>
<xml_diff>
--- a/Cahier_des_charge.docx
+++ b/Cahier_des_charge.docx
@@ -784,7 +784,6 @@
           <w:lang w:val="fr-FR"/>
         </w:rPr>
       </w:pPr>
-      <w:proofErr w:type="spellStart"/>
       <w:r>
         <w:rPr>
           <w:rFonts w:ascii="Comic Sans MS" w:hAnsi="Comic Sans MS"/>
@@ -794,7 +793,6 @@
         </w:rPr>
         <w:t>Presentation</w:t>
       </w:r>
-      <w:proofErr w:type="spellEnd"/>
     </w:p>
     <w:p>
       <w:pPr>
@@ -1675,44 +1673,34 @@
       <w:pPr>
         <w:pStyle w:val="Titre"/>
         <w:rPr>
+          <w:rFonts w:ascii="Comic Sans MS" w:hAnsi="Comic Sans MS"/>
+          <w:sz w:val="44"/>
+          <w:szCs w:val="44"/>
+        </w:rPr>
+      </w:pPr>
+      <w:r>
+        <w:rPr>
+          <w:sz w:val="44"/>
+          <w:szCs w:val="44"/>
+        </w:rPr>
+        <w:lastRenderedPageBreak/>
+        <w:t>II)</w:t>
+      </w:r>
+      <w:r>
+        <w:rPr>
+          <w:rFonts w:ascii="Comic Sans MS" w:hAnsi="Comic Sans MS"/>
+          <w:sz w:val="44"/>
+          <w:szCs w:val="44"/>
+        </w:rPr>
+        <w:t xml:space="preserve"> </w:t>
+      </w:r>
+      <w:r>
+        <w:rPr>
           <w:sz w:val="72"/>
           <w:szCs w:val="72"/>
         </w:rPr>
-      </w:pPr>
-      <w:r>
-        <w:rPr>
-          <w:sz w:val="44"/>
-          <w:szCs w:val="44"/>
-        </w:rPr>
-        <w:lastRenderedPageBreak/>
-        <w:t>II)</w:t>
-      </w:r>
-      <w:r>
-        <w:rPr>
-          <w:rFonts w:ascii="Comic Sans MS" w:hAnsi="Comic Sans MS"/>
-          <w:sz w:val="44"/>
-          <w:szCs w:val="44"/>
-        </w:rPr>
-        <w:t xml:space="preserve"> </w:t>
-      </w:r>
-      <w:r>
-        <w:rPr>
-          <w:sz w:val="72"/>
-          <w:szCs w:val="72"/>
-        </w:rPr>
         <w:t>Facette Privée</w:t>
       </w:r>
-    </w:p>
-    <w:p>
-      <w:pPr>
-        <w:pStyle w:val="Sansinterligne"/>
-        <w:rPr>
-          <w:rFonts w:ascii="Comic Sans MS" w:hAnsi="Comic Sans MS"/>
-          <w:sz w:val="44"/>
-          <w:szCs w:val="44"/>
-          <w:lang w:val="fr-FR"/>
-        </w:rPr>
-      </w:pPr>
     </w:p>
     <w:p>
       <w:pPr>
@@ -1970,19 +1958,7 @@
           <w:shd w:val="clear" w:color="auto" w:fill="FFFFFF"/>
           <w:lang w:val="fr-FR"/>
         </w:rPr>
-        <w:t xml:space="preserve"> réseau </w:t>
-      </w:r>
-      <w:bookmarkStart w:id="0" w:name="_GoBack"/>
-      <w:bookmarkEnd w:id="0"/>
-      <w:r>
-        <w:rPr>
-          <w:rFonts w:ascii="Comic Sans MS" w:hAnsi="Comic Sans MS"/>
-          <w:sz w:val="22"/>
-          <w:szCs w:val="22"/>
-          <w:shd w:val="clear" w:color="auto" w:fill="FFFFFF"/>
-          <w:lang w:val="fr-FR"/>
-        </w:rPr>
-        <w:t>social.</w:t>
+        <w:t xml:space="preserve"> réseau social.</w:t>
       </w:r>
     </w:p>
     <w:p>
@@ -2088,6 +2064,397 @@
         <w:t>Planning</w:t>
       </w:r>
     </w:p>
+    <w:p/>
+    <w:p/>
+    <w:p/>
+    <w:p/>
+    <w:p/>
+    <w:p/>
+    <w:p/>
+    <w:p/>
+    <w:p/>
+    <w:p/>
+    <w:p/>
+    <w:p>
+      <w:pPr>
+        <w:pStyle w:val="Titre"/>
+        <w:rPr>
+          <w:rFonts w:ascii="Comic Sans MS" w:hAnsi="Comic Sans MS"/>
+          <w:sz w:val="44"/>
+          <w:szCs w:val="44"/>
+        </w:rPr>
+      </w:pPr>
+      <w:r>
+        <w:rPr>
+          <w:sz w:val="44"/>
+          <w:szCs w:val="44"/>
+        </w:rPr>
+        <w:lastRenderedPageBreak/>
+        <w:t>II)</w:t>
+      </w:r>
+      <w:r>
+        <w:rPr>
+          <w:rFonts w:ascii="Comic Sans MS" w:hAnsi="Comic Sans MS"/>
+          <w:sz w:val="44"/>
+          <w:szCs w:val="44"/>
+        </w:rPr>
+        <w:t xml:space="preserve"> </w:t>
+      </w:r>
+      <w:r>
+        <w:rPr>
+          <w:sz w:val="72"/>
+          <w:szCs w:val="72"/>
+        </w:rPr>
+        <w:t>Facette Pro</w:t>
+      </w:r>
+    </w:p>
+    <w:p>
+      <w:pPr>
+        <w:pStyle w:val="Sansinterligne"/>
+        <w:rPr>
+          <w:rFonts w:asciiTheme="majorHAnsi" w:hAnsiTheme="majorHAnsi"/>
+          <w:color w:val="9B9482" w:themeColor="text2" w:themeTint="99"/>
+          <w:sz w:val="36"/>
+          <w:szCs w:val="36"/>
+          <w:lang w:val="fr-FR"/>
+        </w:rPr>
+      </w:pPr>
+      <w:r>
+        <w:rPr>
+          <w:rFonts w:asciiTheme="majorHAnsi" w:hAnsiTheme="majorHAnsi"/>
+          <w:color w:val="9B9482" w:themeColor="text2" w:themeTint="99"/>
+          <w:sz w:val="36"/>
+          <w:szCs w:val="36"/>
+          <w:lang w:val="fr-FR"/>
+        </w:rPr>
+        <w:t>Présentation</w:t>
+      </w:r>
+    </w:p>
+    <w:p>
+      <w:pPr>
+        <w:pStyle w:val="Sansinterligne"/>
+        <w:rPr>
+          <w:rFonts w:ascii="Comic Sans MS" w:hAnsi="Comic Sans MS"/>
+          <w:sz w:val="28"/>
+          <w:szCs w:val="28"/>
+          <w:lang w:val="fr-FR"/>
+        </w:rPr>
+      </w:pPr>
+      <w:bookmarkStart w:id="0" w:name="_GoBack"/>
+      <w:bookmarkEnd w:id="0"/>
+    </w:p>
+    <w:p>
+      <w:pPr>
+        <w:pStyle w:val="Sansinterligne"/>
+        <w:jc w:val="both"/>
+        <w:rPr>
+          <w:rFonts w:ascii="Comic Sans MS" w:hAnsi="Comic Sans MS"/>
+          <w:sz w:val="28"/>
+          <w:szCs w:val="28"/>
+          <w:lang w:val="fr-FR"/>
+        </w:rPr>
+      </w:pPr>
+    </w:p>
+    <w:p>
+      <w:pPr>
+        <w:pStyle w:val="Sansinterligne"/>
+        <w:jc w:val="both"/>
+        <w:rPr>
+          <w:rFonts w:ascii="Comic Sans MS" w:hAnsi="Comic Sans MS"/>
+          <w:sz w:val="22"/>
+          <w:szCs w:val="22"/>
+          <w:shd w:val="clear" w:color="auto" w:fill="FFFFFF"/>
+          <w:lang w:val="fr-FR"/>
+        </w:rPr>
+      </w:pPr>
+      <w:r>
+        <w:rPr>
+          <w:rFonts w:ascii="Comic Sans MS" w:hAnsi="Comic Sans MS"/>
+          <w:sz w:val="22"/>
+          <w:szCs w:val="22"/>
+          <w:shd w:val="clear" w:color="auto" w:fill="FFFFFF"/>
+          <w:lang w:val="fr-FR"/>
+        </w:rPr>
+        <w:t xml:space="preserve">Tout en restant </w:t>
+      </w:r>
+      <w:r>
+        <w:rPr>
+          <w:rFonts w:ascii="Comic Sans MS" w:hAnsi="Comic Sans MS"/>
+          <w:sz w:val="22"/>
+          <w:szCs w:val="22"/>
+          <w:shd w:val="clear" w:color="auto" w:fill="FFFFFF"/>
+          <w:lang w:val="fr-FR"/>
+        </w:rPr>
+        <w:t xml:space="preserve">un </w:t>
+      </w:r>
+      <w:r>
+        <w:rPr>
+          <w:rFonts w:ascii="Comic Sans MS" w:hAnsi="Comic Sans MS"/>
+          <w:sz w:val="22"/>
+          <w:szCs w:val="22"/>
+          <w:shd w:val="clear" w:color="auto" w:fill="FFFFFF"/>
+          <w:lang w:val="fr-FR"/>
+        </w:rPr>
+        <w:t>moyen</w:t>
+      </w:r>
+      <w:r>
+        <w:rPr>
+          <w:rFonts w:ascii="Comic Sans MS" w:hAnsi="Comic Sans MS"/>
+          <w:sz w:val="22"/>
+          <w:szCs w:val="22"/>
+          <w:shd w:val="clear" w:color="auto" w:fill="FFFFFF"/>
+          <w:lang w:val="fr-FR"/>
+        </w:rPr>
+        <w:t xml:space="preserve"> de communication, </w:t>
+      </w:r>
+      <w:r>
+        <w:rPr>
+          <w:rFonts w:asciiTheme="majorHAnsi" w:hAnsiTheme="majorHAnsi"/>
+          <w:color w:val="F24F4F" w:themeColor="accent1"/>
+          <w:sz w:val="32"/>
+          <w:szCs w:val="32"/>
+          <w:shd w:val="clear" w:color="auto" w:fill="FFFFFF"/>
+          <w:lang w:val="fr-FR"/>
+        </w:rPr>
+        <w:t>Gemini</w:t>
+      </w:r>
+      <w:r>
+        <w:rPr>
+          <w:rFonts w:ascii="Comic Sans MS" w:hAnsi="Comic Sans MS"/>
+          <w:sz w:val="22"/>
+          <w:szCs w:val="22"/>
+          <w:shd w:val="clear" w:color="auto" w:fill="FFFFFF"/>
+          <w:lang w:val="fr-FR"/>
+        </w:rPr>
+        <w:t xml:space="preserve"> </w:t>
+      </w:r>
+      <w:r>
+        <w:rPr>
+          <w:rFonts w:ascii="Comic Sans MS" w:hAnsi="Comic Sans MS"/>
+          <w:sz w:val="22"/>
+          <w:szCs w:val="22"/>
+          <w:shd w:val="clear" w:color="auto" w:fill="FFFFFF"/>
+          <w:lang w:val="fr-FR"/>
+        </w:rPr>
+        <w:t xml:space="preserve">peut aussi bien servir de tremplin pour sa carrière professionnelle.  </w:t>
+      </w:r>
+    </w:p>
+    <w:p>
+      <w:pPr>
+        <w:pStyle w:val="Sansinterligne"/>
+        <w:jc w:val="both"/>
+        <w:rPr>
+          <w:rFonts w:ascii="Comic Sans MS" w:hAnsi="Comic Sans MS"/>
+          <w:sz w:val="22"/>
+          <w:szCs w:val="22"/>
+          <w:shd w:val="clear" w:color="auto" w:fill="FFFFFF"/>
+          <w:lang w:val="fr-FR"/>
+        </w:rPr>
+      </w:pPr>
+    </w:p>
+    <w:p>
+      <w:pPr>
+        <w:pStyle w:val="Sansinterligne"/>
+        <w:jc w:val="both"/>
+        <w:rPr>
+          <w:rFonts w:ascii="Comic Sans MS" w:hAnsi="Comic Sans MS"/>
+          <w:sz w:val="22"/>
+          <w:szCs w:val="22"/>
+          <w:shd w:val="clear" w:color="auto" w:fill="FFFFFF"/>
+          <w:lang w:val="fr-FR"/>
+        </w:rPr>
+      </w:pPr>
+      <w:r>
+        <w:rPr>
+          <w:rFonts w:ascii="Comic Sans MS" w:hAnsi="Comic Sans MS"/>
+          <w:sz w:val="22"/>
+          <w:szCs w:val="22"/>
+          <w:shd w:val="clear" w:color="auto" w:fill="FFFFFF"/>
+          <w:lang w:val="fr-FR"/>
+        </w:rPr>
+        <w:t xml:space="preserve">La </w:t>
+      </w:r>
+      <w:r>
+        <w:rPr>
+          <w:rFonts w:ascii="Comic Sans MS" w:hAnsi="Comic Sans MS"/>
+          <w:sz w:val="22"/>
+          <w:szCs w:val="22"/>
+          <w:shd w:val="clear" w:color="auto" w:fill="FFFFFF"/>
+          <w:lang w:val="fr-FR"/>
+        </w:rPr>
+        <w:t xml:space="preserve">facette </w:t>
+      </w:r>
+      <w:r>
+        <w:rPr>
+          <w:rFonts w:ascii="Comic Sans MS" w:hAnsi="Comic Sans MS"/>
+          <w:sz w:val="22"/>
+          <w:szCs w:val="22"/>
+          <w:shd w:val="clear" w:color="auto" w:fill="FFFFFF"/>
+          <w:lang w:val="fr-FR"/>
+        </w:rPr>
+        <w:t xml:space="preserve">pro permet à l’utilisateur de poster son CV afin que les contacts qu’il a acceptés dans son cercle Pro ai la possibilité de le visionner. Il pourra aussi bien suivre les différentes activités de son entreprise et d’autres entreprises à qu’il porterai en intérêt. </w:t>
+      </w:r>
+      <w:r>
+        <w:rPr>
+          <w:rFonts w:ascii="Comic Sans MS" w:hAnsi="Comic Sans MS"/>
+          <w:sz w:val="22"/>
+          <w:szCs w:val="22"/>
+          <w:shd w:val="clear" w:color="auto" w:fill="FFFFFF"/>
+          <w:lang w:val="fr-FR"/>
+        </w:rPr>
+        <w:br/>
+      </w:r>
+    </w:p>
+    <w:p>
+      <w:pPr>
+        <w:pStyle w:val="Sansinterligne"/>
+        <w:jc w:val="both"/>
+        <w:rPr>
+          <w:rFonts w:ascii="Comic Sans MS" w:hAnsi="Comic Sans MS"/>
+          <w:sz w:val="22"/>
+          <w:szCs w:val="22"/>
+          <w:shd w:val="clear" w:color="auto" w:fill="FFFFFF"/>
+          <w:lang w:val="fr-FR"/>
+        </w:rPr>
+      </w:pPr>
+      <w:r>
+        <w:rPr>
+          <w:rFonts w:ascii="Comic Sans MS" w:hAnsi="Comic Sans MS"/>
+          <w:sz w:val="22"/>
+          <w:szCs w:val="22"/>
+          <w:shd w:val="clear" w:color="auto" w:fill="FFFFFF"/>
+          <w:lang w:val="fr-FR"/>
+        </w:rPr>
+        <w:t>Via sa facette Pro</w:t>
+      </w:r>
+      <w:r>
+        <w:rPr>
+          <w:rFonts w:ascii="Comic Sans MS" w:hAnsi="Comic Sans MS"/>
+          <w:sz w:val="22"/>
+          <w:szCs w:val="22"/>
+          <w:shd w:val="clear" w:color="auto" w:fill="FFFFFF"/>
+          <w:lang w:val="fr-FR"/>
+        </w:rPr>
+        <w:t xml:space="preserve"> un utilisateur pourra suivre des pages d’actualité professionnel, technique. Tout est fait de manière a ce que l’utilisateur soit immergé dans le cadre professionnel une fois sur cette facette, les activités de son entreprise   seront affiché de manière prioritaire.</w:t>
+      </w:r>
+    </w:p>
+    <w:p>
+      <w:pPr>
+        <w:pStyle w:val="Sansinterligne"/>
+        <w:jc w:val="both"/>
+        <w:rPr>
+          <w:rFonts w:ascii="Comic Sans MS" w:hAnsi="Comic Sans MS"/>
+          <w:sz w:val="22"/>
+          <w:szCs w:val="22"/>
+          <w:shd w:val="clear" w:color="auto" w:fill="FFFFFF"/>
+          <w:lang w:val="fr-FR"/>
+        </w:rPr>
+      </w:pPr>
+    </w:p>
+    <w:p>
+      <w:pPr>
+        <w:pStyle w:val="Sansinterligne"/>
+        <w:jc w:val="both"/>
+        <w:rPr>
+          <w:rFonts w:ascii="Comic Sans MS" w:hAnsi="Comic Sans MS"/>
+          <w:color w:val="000000"/>
+          <w:sz w:val="18"/>
+          <w:szCs w:val="18"/>
+          <w:shd w:val="clear" w:color="auto" w:fill="FFFFFF"/>
+          <w:lang w:val="fr-FR"/>
+        </w:rPr>
+      </w:pPr>
+    </w:p>
+    <w:p>
+      <w:pPr>
+        <w:pStyle w:val="Sansinterligne"/>
+        <w:rPr>
+          <w:rFonts w:ascii="Comic Sans MS" w:hAnsi="Comic Sans MS"/>
+          <w:sz w:val="28"/>
+          <w:szCs w:val="28"/>
+          <w:lang w:val="fr-FR"/>
+        </w:rPr>
+      </w:pPr>
+    </w:p>
+    <w:p>
+      <w:pPr>
+        <w:pStyle w:val="Sansinterligne"/>
+        <w:numPr>
+          <w:ilvl w:val="0"/>
+          <w:numId w:val="19"/>
+        </w:numPr>
+        <w:rPr>
+          <w:rFonts w:asciiTheme="majorHAnsi" w:hAnsiTheme="majorHAnsi"/>
+          <w:color w:val="9B9482" w:themeColor="text2" w:themeTint="99"/>
+          <w:sz w:val="36"/>
+          <w:szCs w:val="36"/>
+          <w:lang w:val="fr-FR"/>
+        </w:rPr>
+      </w:pPr>
+      <w:r>
+        <w:rPr>
+          <w:rFonts w:asciiTheme="majorHAnsi" w:hAnsiTheme="majorHAnsi"/>
+          <w:color w:val="9B9482" w:themeColor="text2" w:themeTint="99"/>
+          <w:sz w:val="36"/>
+          <w:szCs w:val="36"/>
+          <w:lang w:val="fr-FR"/>
+        </w:rPr>
+        <w:t xml:space="preserve">Merise </w:t>
+      </w:r>
+    </w:p>
+    <w:p>
+      <w:pPr>
+        <w:pStyle w:val="Sansinterligne"/>
+        <w:numPr>
+          <w:ilvl w:val="0"/>
+          <w:numId w:val="19"/>
+        </w:numPr>
+        <w:rPr>
+          <w:rFonts w:asciiTheme="majorHAnsi" w:hAnsiTheme="majorHAnsi"/>
+          <w:color w:val="9B9482" w:themeColor="text2" w:themeTint="99"/>
+          <w:sz w:val="36"/>
+          <w:szCs w:val="36"/>
+          <w:lang w:val="fr-FR"/>
+        </w:rPr>
+      </w:pPr>
+      <w:r>
+        <w:rPr>
+          <w:rFonts w:asciiTheme="majorHAnsi" w:hAnsiTheme="majorHAnsi"/>
+          <w:color w:val="9B9482" w:themeColor="text2" w:themeTint="99"/>
+          <w:sz w:val="36"/>
+          <w:szCs w:val="36"/>
+          <w:lang w:val="fr-FR"/>
+        </w:rPr>
+        <w:t>Maquette</w:t>
+      </w:r>
+    </w:p>
+    <w:p>
+      <w:pPr>
+        <w:pStyle w:val="Sansinterligne"/>
+        <w:numPr>
+          <w:ilvl w:val="0"/>
+          <w:numId w:val="19"/>
+        </w:numPr>
+        <w:rPr>
+          <w:rFonts w:asciiTheme="majorHAnsi" w:hAnsiTheme="majorHAnsi"/>
+          <w:color w:val="9B9482" w:themeColor="text2" w:themeTint="99"/>
+          <w:sz w:val="36"/>
+          <w:szCs w:val="36"/>
+          <w:lang w:val="fr-FR"/>
+        </w:rPr>
+      </w:pPr>
+      <w:r>
+        <w:rPr>
+          <w:rFonts w:asciiTheme="majorHAnsi" w:hAnsiTheme="majorHAnsi"/>
+          <w:color w:val="9B9482" w:themeColor="text2" w:themeTint="99"/>
+          <w:sz w:val="36"/>
+          <w:szCs w:val="36"/>
+          <w:lang w:val="fr-FR"/>
+        </w:rPr>
+        <w:t>Planning</w:t>
+      </w:r>
+    </w:p>
+    <w:p/>
     <w:p/>
     <w:sectPr>
       <w:footerReference w:type="default" r:id="rId11"/>
@@ -2200,7 +2567,7 @@
       <w:rPr>
         <w:noProof/>
       </w:rPr>
-      <w:t>5</w:t>
+      <w:t>6</w:t>
     </w:r>
     <w:r>
       <w:rPr>
@@ -3597,6 +3964,92 @@
     </w:lvl>
   </w:abstractNum>
   <w:abstractNum w:abstractNumId="15" w15:restartNumberingAfterBreak="0">
+    <w:nsid w:val="717D104F"/>
+    <w:multiLevelType w:val="hybridMultilevel"/>
+    <w:tmpl w:val="F500ACDC"/>
+    <w:lvl w:ilvl="0" w:tplc="040C000F">
+      <w:start w:val="1"/>
+      <w:numFmt w:val="decimal"/>
+      <w:lvlText w:val="%1."/>
+      <w:lvlJc w:val="left"/>
+      <w:pPr>
+        <w:ind w:left="1352" w:hanging="360"/>
+      </w:pPr>
+    </w:lvl>
+    <w:lvl w:ilvl="1" w:tplc="040C0019" w:tentative="1">
+      <w:start w:val="1"/>
+      <w:numFmt w:val="lowerLetter"/>
+      <w:lvlText w:val="%2."/>
+      <w:lvlJc w:val="left"/>
+      <w:pPr>
+        <w:ind w:left="2072" w:hanging="360"/>
+      </w:pPr>
+    </w:lvl>
+    <w:lvl w:ilvl="2" w:tplc="040C001B" w:tentative="1">
+      <w:start w:val="1"/>
+      <w:numFmt w:val="lowerRoman"/>
+      <w:lvlText w:val="%3."/>
+      <w:lvlJc w:val="right"/>
+      <w:pPr>
+        <w:ind w:left="2792" w:hanging="180"/>
+      </w:pPr>
+    </w:lvl>
+    <w:lvl w:ilvl="3" w:tplc="040C000F" w:tentative="1">
+      <w:start w:val="1"/>
+      <w:numFmt w:val="decimal"/>
+      <w:lvlText w:val="%4."/>
+      <w:lvlJc w:val="left"/>
+      <w:pPr>
+        <w:ind w:left="3512" w:hanging="360"/>
+      </w:pPr>
+    </w:lvl>
+    <w:lvl w:ilvl="4" w:tplc="040C0019" w:tentative="1">
+      <w:start w:val="1"/>
+      <w:numFmt w:val="lowerLetter"/>
+      <w:lvlText w:val="%5."/>
+      <w:lvlJc w:val="left"/>
+      <w:pPr>
+        <w:ind w:left="4232" w:hanging="360"/>
+      </w:pPr>
+    </w:lvl>
+    <w:lvl w:ilvl="5" w:tplc="040C001B" w:tentative="1">
+      <w:start w:val="1"/>
+      <w:numFmt w:val="lowerRoman"/>
+      <w:lvlText w:val="%6."/>
+      <w:lvlJc w:val="right"/>
+      <w:pPr>
+        <w:ind w:left="4952" w:hanging="180"/>
+      </w:pPr>
+    </w:lvl>
+    <w:lvl w:ilvl="6" w:tplc="040C000F" w:tentative="1">
+      <w:start w:val="1"/>
+      <w:numFmt w:val="decimal"/>
+      <w:lvlText w:val="%7."/>
+      <w:lvlJc w:val="left"/>
+      <w:pPr>
+        <w:ind w:left="5672" w:hanging="360"/>
+      </w:pPr>
+    </w:lvl>
+    <w:lvl w:ilvl="7" w:tplc="040C0019" w:tentative="1">
+      <w:start w:val="1"/>
+      <w:numFmt w:val="lowerLetter"/>
+      <w:lvlText w:val="%8."/>
+      <w:lvlJc w:val="left"/>
+      <w:pPr>
+        <w:ind w:left="6392" w:hanging="360"/>
+      </w:pPr>
+    </w:lvl>
+    <w:lvl w:ilvl="8" w:tplc="040C001B" w:tentative="1">
+      <w:start w:val="1"/>
+      <w:numFmt w:val="lowerRoman"/>
+      <w:lvlText w:val="%9."/>
+      <w:lvlJc w:val="right"/>
+      <w:pPr>
+        <w:ind w:left="7112" w:hanging="180"/>
+      </w:pPr>
+    </w:lvl>
+  </w:abstractNum>
+  <w:abstractNum w:abstractNumId="16" w15:restartNumberingAfterBreak="0">
     <w:nsid w:val="75D94CC9"/>
     <w:multiLevelType w:val="hybridMultilevel"/>
     <w:tmpl w:val="0EFAF6F6"/>
@@ -3682,7 +4135,7 @@
       </w:pPr>
     </w:lvl>
   </w:abstractNum>
-  <w:abstractNum w:abstractNumId="16" w15:restartNumberingAfterBreak="0">
+  <w:abstractNum w:abstractNumId="17" w15:restartNumberingAfterBreak="0">
     <w:nsid w:val="7885464D"/>
     <w:multiLevelType w:val="hybridMultilevel"/>
     <w:tmpl w:val="5832EB84"/>
@@ -3768,7 +4221,7 @@
       </w:pPr>
     </w:lvl>
   </w:abstractNum>
-  <w:abstractNum w:abstractNumId="17" w15:restartNumberingAfterBreak="0">
+  <w:abstractNum w:abstractNumId="18" w15:restartNumberingAfterBreak="0">
     <w:nsid w:val="7E820B95"/>
     <w:multiLevelType w:val="hybridMultilevel"/>
     <w:tmpl w:val="676E64AE"/>
@@ -3873,13 +4326,13 @@
     <w:abstractNumId w:val="7"/>
   </w:num>
   <w:num w:numId="6">
-    <w:abstractNumId w:val="17"/>
+    <w:abstractNumId w:val="18"/>
   </w:num>
   <w:num w:numId="7">
     <w:abstractNumId w:val="12"/>
   </w:num>
   <w:num w:numId="8">
-    <w:abstractNumId w:val="16"/>
+    <w:abstractNumId w:val="17"/>
   </w:num>
   <w:num w:numId="9">
     <w:abstractNumId w:val="11"/>
@@ -3891,7 +4344,7 @@
     <w:abstractNumId w:val="2"/>
   </w:num>
   <w:num w:numId="12">
-    <w:abstractNumId w:val="15"/>
+    <w:abstractNumId w:val="16"/>
   </w:num>
   <w:num w:numId="13">
     <w:abstractNumId w:val="8"/>
@@ -3910,6 +4363,9 @@
   </w:num>
   <w:num w:numId="18">
     <w:abstractNumId w:val="14"/>
+  </w:num>
+  <w:num w:numId="19">
+    <w:abstractNumId w:val="15"/>
   </w:num>
 </w:numbering>
 </file>
@@ -4402,6 +4858,7 @@
   <w:style w:type="character" w:default="1" w:styleId="Policepardfaut">
     <w:name w:val="Default Paragraph Font"/>
     <w:uiPriority w:val="1"/>
+    <w:semiHidden/>
     <w:unhideWhenUsed/>
   </w:style>
   <w:style w:type="table" w:default="1" w:styleId="TableauNormal">
@@ -5133,9 +5590,11 @@
     <w:rsidRoot w:val="00D10ED7"/>
     <w:rsid w:val="00020AD1"/>
     <w:rsid w:val="004853F0"/>
+    <w:rsid w:val="00805735"/>
     <w:rsid w:val="00993F2C"/>
     <w:rsid w:val="00A73857"/>
     <w:rsid w:val="00D10ED7"/>
+    <w:rsid w:val="00D8291D"/>
   </w:rsids>
   <m:mathPr>
     <m:mathFont m:val="Cambria Math"/>
@@ -5870,7 +6329,7 @@
 </file>
 
 <file path=customXml/itemProps3.xml><?xml version="1.0" encoding="utf-8"?>
-<ds:datastoreItem xmlns:ds="http://schemas.openxmlformats.org/officeDocument/2006/customXml" ds:itemID="{842E3393-713A-4C45-BE06-A6D1A29D65EA}">
+<ds:datastoreItem xmlns:ds="http://schemas.openxmlformats.org/officeDocument/2006/customXml" ds:itemID="{30BD550E-D484-45D2-B2DC-32AF11CD83FA}">
   <ds:schemaRefs>
     <ds:schemaRef ds:uri="http://schemas.openxmlformats.org/officeDocument/2006/bibliography"/>
   </ds:schemaRefs>

</xml_diff>